<commit_message>
Updated UC1 em função do novo MD
</commit_message>
<xml_diff>
--- a/Documentos/Sprint2/UC1/UC1-RelatorioTecnico.docx
+++ b/Documentos/Sprint2/UC1/UC1-RelatorioTecnico.docx
@@ -1,6 +1,6 @@
 
 <file path=word/document.xml><?xml version="1.0" encoding="utf-8"?>
-<w:document xmlns:wpc="http://schemas.microsoft.com/office/word/2010/wordprocessingCanvas" xmlns:cx="http://schemas.microsoft.com/office/drawing/2014/chartex" xmlns:cx1="http://schemas.microsoft.com/office/drawing/2015/9/8/chartex" xmlns:cx2="http://schemas.microsoft.com/office/drawing/2015/10/21/chartex" xmlns:cx3="http://schemas.microsoft.com/office/drawing/2016/5/9/chartex" xmlns:cx4="http://schemas.microsoft.com/office/drawing/2016/5/10/chartex" xmlns:cx5="http://schemas.microsoft.com/office/drawing/2016/5/11/chartex" xmlns:cx6="http://schemas.microsoft.com/office/drawing/2016/5/12/chartex" xmlns:cx7="http://schemas.microsoft.com/office/drawing/2016/5/13/chartex" xmlns:cx8="http://schemas.microsoft.com/office/drawing/2016/5/14/chartex" xmlns:mc="http://schemas.openxmlformats.org/markup-compatibility/2006" xmlns:aink="http://schemas.microsoft.com/office/drawing/2016/ink" xmlns:am3d="http://schemas.microsoft.com/office/drawing/2017/model3d" xmlns:o="urn:schemas-microsoft-com:office:office" xmlns:r="http://schemas.openxmlformats.org/officeDocument/2006/relationships" xmlns:m="http://schemas.openxmlformats.org/officeDocument/2006/math" xmlns:v="urn:schemas-microsoft-com:vml" xmlns:wp14="http://schemas.microsoft.com/office/word/2010/wordprocessingDrawing" xmlns:wp="http://schemas.openxmlformats.org/drawingml/2006/wordprocessingDrawing" xmlns:w10="urn:schemas-microsoft-com:office:word" xmlns:w="http://schemas.openxmlformats.org/wordprocessingml/2006/main" xmlns:w14="http://schemas.microsoft.com/office/word/2010/wordml" xmlns:w15="http://schemas.microsoft.com/office/word/2012/wordml" xmlns:w16cid="http://schemas.microsoft.com/office/word/2016/wordml/cid" xmlns:w16se="http://schemas.microsoft.com/office/word/2015/wordml/symex" xmlns:wpg="http://schemas.microsoft.com/office/word/2010/wordprocessingGroup" xmlns:wpi="http://schemas.microsoft.com/office/word/2010/wordprocessingInk" xmlns:wne="http://schemas.microsoft.com/office/word/2006/wordml" xmlns:wps="http://schemas.microsoft.com/office/word/2010/wordprocessingShape" mc:Ignorable="w14 w15 w16se w16cid wp14">
+<w:document xmlns:wpc="http://schemas.microsoft.com/office/word/2010/wordprocessingCanvas" xmlns:cx="http://schemas.microsoft.com/office/drawing/2014/chartex" xmlns:cx1="http://schemas.microsoft.com/office/drawing/2015/9/8/chartex" xmlns:cx2="http://schemas.microsoft.com/office/drawing/2015/10/21/chartex" xmlns:cx3="http://schemas.microsoft.com/office/drawing/2016/5/9/chartex" xmlns:cx4="http://schemas.microsoft.com/office/drawing/2016/5/10/chartex" xmlns:cx5="http://schemas.microsoft.com/office/drawing/2016/5/11/chartex" xmlns:cx6="http://schemas.microsoft.com/office/drawing/2016/5/12/chartex" xmlns:cx7="http://schemas.microsoft.com/office/drawing/2016/5/13/chartex" xmlns:cx8="http://schemas.microsoft.com/office/drawing/2016/5/14/chartex" xmlns:mc="http://schemas.openxmlformats.org/markup-compatibility/2006" xmlns:aink="http://schemas.microsoft.com/office/drawing/2016/ink" xmlns:am3d="http://schemas.microsoft.com/office/drawing/2017/model3d" xmlns:o="urn:schemas-microsoft-com:office:office" xmlns:r="http://schemas.openxmlformats.org/officeDocument/2006/relationships" xmlns:m="http://schemas.openxmlformats.org/officeDocument/2006/math" xmlns:v="urn:schemas-microsoft-com:vml" xmlns:wp14="http://schemas.microsoft.com/office/word/2010/wordprocessingDrawing" xmlns:wp="http://schemas.openxmlformats.org/drawingml/2006/wordprocessingDrawing" xmlns:w10="urn:schemas-microsoft-com:office:word" xmlns:w="http://schemas.openxmlformats.org/wordprocessingml/2006/main" xmlns:w14="http://schemas.microsoft.com/office/word/2010/wordml" xmlns:w15="http://schemas.microsoft.com/office/word/2012/wordml" xmlns:w16cex="http://schemas.microsoft.com/office/word/2018/wordml/cex" xmlns:w16cid="http://schemas.microsoft.com/office/word/2016/wordml/cid" xmlns:w16="http://schemas.microsoft.com/office/word/2018/wordml" xmlns:w16se="http://schemas.microsoft.com/office/word/2015/wordml/symex" xmlns:wpg="http://schemas.microsoft.com/office/word/2010/wordprocessingGroup" xmlns:wpi="http://schemas.microsoft.com/office/word/2010/wordprocessingInk" xmlns:wne="http://schemas.microsoft.com/office/word/2006/wordml" xmlns:wps="http://schemas.microsoft.com/office/word/2010/wordprocessingShape" mc:Ignorable="w14 w15 w16se w16cid w16 w16cex wp14">
   <w:body>
     <w:p>
       <w:pPr>
@@ -35,7 +35,7 @@
           <w:szCs w:val="24"/>
           <w:lang w:val="pt-PT"/>
         </w:rPr>
-        <w:t>Utilizador</w:t>
+        <w:t>Cliente</w:t>
       </w:r>
       <w:r>
         <w:rPr>
@@ -59,8 +59,6 @@
         </w:rPr>
         <w:t xml:space="preserve"> do </w:t>
       </w:r>
-      <w:bookmarkStart w:id="0" w:name="_GoBack"/>
-      <w:bookmarkEnd w:id="0"/>
       <w:r>
         <w:rPr>
           <w:rFonts w:ascii="Times New Roman" w:hAnsi="Times New Roman" w:cs="Times New Roman"/>
@@ -116,7 +114,25 @@
           <w:szCs w:val="24"/>
           <w:lang w:val="pt-PT"/>
         </w:rPr>
-        <w:t>O utilizador não registado inicia o registo d</w:t>
+        <w:t xml:space="preserve">O </w:t>
+      </w:r>
+      <w:r>
+        <w:rPr>
+          <w:rFonts w:ascii="Times New Roman" w:hAnsi="Times New Roman" w:cs="Times New Roman"/>
+          <w:sz w:val="24"/>
+          <w:szCs w:val="24"/>
+          <w:lang w:val="pt-PT"/>
+        </w:rPr>
+        <w:t>cliente</w:t>
+      </w:r>
+      <w:r>
+        <w:rPr>
+          <w:rFonts w:ascii="Times New Roman" w:hAnsi="Times New Roman" w:cs="Times New Roman"/>
+          <w:sz w:val="24"/>
+          <w:szCs w:val="24"/>
+          <w:lang w:val="pt-PT"/>
+        </w:rPr>
+        <w:t xml:space="preserve"> não registado inicia o registo d</w:t>
       </w:r>
       <w:r>
         <w:rPr>
@@ -143,17 +159,7 @@
           <w:szCs w:val="24"/>
           <w:lang w:val="pt-PT"/>
         </w:rPr>
-        <w:t xml:space="preserve">A </w:t>
-      </w:r>
-      <w:proofErr w:type="spellStart"/>
-      <w:r>
-        <w:rPr>
-          <w:rFonts w:ascii="Times New Roman" w:hAnsi="Times New Roman" w:cs="Times New Roman"/>
-          <w:sz w:val="24"/>
-          <w:szCs w:val="24"/>
-          <w:lang w:val="pt-PT"/>
-        </w:rPr>
-        <w:t>API</w:t>
+        <w:t>A API</w:t>
       </w:r>
       <w:r>
         <w:rPr>
@@ -164,7 +170,6 @@
         </w:rPr>
         <w:t>.Parque</w:t>
       </w:r>
-      <w:proofErr w:type="spellEnd"/>
       <w:r>
         <w:rPr>
           <w:rFonts w:ascii="Times New Roman" w:hAnsi="Times New Roman" w:cs="Times New Roman"/>
@@ -226,53 +231,61 @@
           <w:szCs w:val="24"/>
           <w:lang w:val="pt-PT"/>
         </w:rPr>
-        <w:t xml:space="preserve">) e os dados para </w:t>
-      </w:r>
-      <w:r>
-        <w:rPr>
-          <w:rFonts w:ascii="Times New Roman" w:hAnsi="Times New Roman" w:cs="Times New Roman"/>
-          <w:sz w:val="24"/>
-          <w:szCs w:val="24"/>
-          <w:lang w:val="pt-PT"/>
-        </w:rPr>
-        <w:t>proceder ao registo (email</w:t>
-      </w:r>
-      <w:r>
-        <w:rPr>
-          <w:rFonts w:ascii="Times New Roman" w:hAnsi="Times New Roman" w:cs="Times New Roman"/>
-          <w:sz w:val="24"/>
-          <w:szCs w:val="24"/>
-          <w:lang w:val="pt-PT"/>
-        </w:rPr>
-        <w:t xml:space="preserve"> e password</w:t>
-      </w:r>
-      <w:r>
-        <w:rPr>
-          <w:rFonts w:ascii="Times New Roman" w:hAnsi="Times New Roman" w:cs="Times New Roman"/>
-          <w:sz w:val="24"/>
-          <w:szCs w:val="24"/>
-          <w:lang w:val="pt-PT"/>
-        </w:rPr>
-        <w:t xml:space="preserve">). O utilizador não registado introduz os dados solicitados. </w:t>
-      </w:r>
-      <w:r>
-        <w:rPr>
-          <w:rFonts w:ascii="Times New Roman" w:hAnsi="Times New Roman" w:cs="Times New Roman"/>
-          <w:sz w:val="24"/>
-          <w:szCs w:val="24"/>
-          <w:lang w:val="pt-PT"/>
-        </w:rPr>
-        <w:t xml:space="preserve">A </w:t>
-      </w:r>
-      <w:proofErr w:type="spellStart"/>
-      <w:r>
-        <w:rPr>
-          <w:rFonts w:ascii="Times New Roman" w:hAnsi="Times New Roman" w:cs="Times New Roman"/>
-          <w:sz w:val="24"/>
-          <w:szCs w:val="24"/>
-          <w:lang w:val="pt-PT"/>
-        </w:rPr>
-        <w:t>API</w:t>
+        <w:t>)</w:t>
+      </w:r>
+      <w:r>
+        <w:rPr>
+          <w:rFonts w:ascii="Times New Roman" w:hAnsi="Times New Roman" w:cs="Times New Roman"/>
+          <w:sz w:val="24"/>
+          <w:szCs w:val="24"/>
+          <w:lang w:val="pt-PT"/>
+        </w:rPr>
+        <w:t>.</w:t>
+      </w:r>
+      <w:r>
+        <w:rPr>
+          <w:rFonts w:ascii="Times New Roman" w:hAnsi="Times New Roman" w:cs="Times New Roman"/>
+          <w:sz w:val="24"/>
+          <w:szCs w:val="24"/>
+          <w:lang w:val="pt-PT"/>
+        </w:rPr>
+        <w:t xml:space="preserve"> </w:t>
+      </w:r>
+      <w:r>
+        <w:rPr>
+          <w:rFonts w:ascii="Times New Roman" w:hAnsi="Times New Roman" w:cs="Times New Roman"/>
+          <w:sz w:val="24"/>
+          <w:szCs w:val="24"/>
+          <w:lang w:val="pt-PT"/>
+        </w:rPr>
+        <w:t xml:space="preserve">O </w:t>
+      </w:r>
+      <w:r>
+        <w:rPr>
+          <w:rFonts w:ascii="Times New Roman" w:hAnsi="Times New Roman" w:cs="Times New Roman"/>
+          <w:sz w:val="24"/>
+          <w:szCs w:val="24"/>
+          <w:lang w:val="pt-PT"/>
+        </w:rPr>
+        <w:t>cliente</w:t>
+      </w:r>
+      <w:r>
+        <w:rPr>
+          <w:rFonts w:ascii="Times New Roman" w:hAnsi="Times New Roman" w:cs="Times New Roman"/>
+          <w:sz w:val="24"/>
+          <w:szCs w:val="24"/>
+          <w:lang w:val="pt-PT"/>
+        </w:rPr>
+        <w:t xml:space="preserve"> não registado introduz os dados solicitados. </w:t>
+      </w:r>
+      <w:r>
+        <w:rPr>
+          <w:rFonts w:ascii="Times New Roman" w:hAnsi="Times New Roman" w:cs="Times New Roman"/>
+          <w:sz w:val="24"/>
+          <w:szCs w:val="24"/>
+          <w:lang w:val="pt-PT"/>
+        </w:rPr>
+        <w:t>A API</w:t>
       </w:r>
       <w:r>
         <w:rPr>
@@ -283,7 +296,6 @@
         </w:rPr>
         <w:t>.Parque</w:t>
       </w:r>
-      <w:proofErr w:type="spellEnd"/>
       <w:r>
         <w:rPr>
           <w:rFonts w:ascii="Times New Roman" w:hAnsi="Times New Roman" w:cs="Times New Roman"/>
@@ -346,6 +358,868 @@
           <w:lang w:val="pt-PT"/>
         </w:rPr>
         <w:t>um utilizador registado, e informa do sucesso da operação.</w:t>
+      </w:r>
+    </w:p>
+    <w:p>
+      <w:pPr>
+        <w:spacing w:line="360" w:lineRule="auto"/>
+        <w:jc w:val="both"/>
+        <w:rPr>
+          <w:rFonts w:ascii="Times New Roman" w:hAnsi="Times New Roman" w:cs="Times New Roman"/>
+          <w:sz w:val="24"/>
+          <w:szCs w:val="24"/>
+          <w:lang w:val="pt-PT"/>
+        </w:rPr>
+      </w:pPr>
+    </w:p>
+    <w:p>
+      <w:pPr>
+        <w:spacing w:line="360" w:lineRule="auto"/>
+        <w:jc w:val="both"/>
+        <w:rPr>
+          <w:rFonts w:ascii="Times New Roman" w:hAnsi="Times New Roman" w:cs="Times New Roman"/>
+          <w:b/>
+          <w:bCs/>
+          <w:sz w:val="24"/>
+          <w:szCs w:val="24"/>
+          <w:lang w:val="pt-PT"/>
+        </w:rPr>
+      </w:pPr>
+      <w:r>
+        <w:rPr>
+          <w:rFonts w:ascii="Times New Roman" w:hAnsi="Times New Roman" w:cs="Times New Roman"/>
+          <w:b/>
+          <w:bCs/>
+          <w:sz w:val="24"/>
+          <w:szCs w:val="24"/>
+          <w:lang w:val="pt-PT"/>
+        </w:rPr>
+        <w:t>Formato Completo</w:t>
+      </w:r>
+    </w:p>
+    <w:p>
+      <w:pPr>
+        <w:spacing w:line="360" w:lineRule="auto"/>
+        <w:jc w:val="both"/>
+        <w:rPr>
+          <w:rFonts w:ascii="Times New Roman" w:hAnsi="Times New Roman" w:cs="Times New Roman"/>
+          <w:sz w:val="24"/>
+          <w:szCs w:val="24"/>
+          <w:lang w:val="pt-PT"/>
+        </w:rPr>
+      </w:pPr>
+      <w:r>
+        <w:rPr>
+          <w:rFonts w:ascii="Times New Roman" w:hAnsi="Times New Roman" w:cs="Times New Roman"/>
+          <w:sz w:val="24"/>
+          <w:szCs w:val="24"/>
+          <w:u w:val="single"/>
+          <w:lang w:val="pt-PT"/>
+        </w:rPr>
+        <w:t>Ator principal</w:t>
+      </w:r>
+      <w:r>
+        <w:rPr>
+          <w:rFonts w:ascii="Times New Roman" w:hAnsi="Times New Roman" w:cs="Times New Roman"/>
+          <w:sz w:val="24"/>
+          <w:szCs w:val="24"/>
+          <w:lang w:val="pt-PT"/>
+        </w:rPr>
+        <w:t xml:space="preserve">: </w:t>
+      </w:r>
+    </w:p>
+    <w:p>
+      <w:pPr>
+        <w:spacing w:line="360" w:lineRule="auto"/>
+        <w:ind w:firstLine="708"/>
+        <w:jc w:val="both"/>
+        <w:rPr>
+          <w:rFonts w:ascii="Times New Roman" w:hAnsi="Times New Roman" w:cs="Times New Roman"/>
+          <w:sz w:val="24"/>
+          <w:szCs w:val="24"/>
+          <w:lang w:val="pt-PT"/>
+        </w:rPr>
+      </w:pPr>
+      <w:r>
+        <w:rPr>
+          <w:rFonts w:ascii="Times New Roman" w:hAnsi="Times New Roman" w:cs="Times New Roman"/>
+          <w:sz w:val="24"/>
+          <w:szCs w:val="24"/>
+          <w:lang w:val="pt-PT"/>
+        </w:rPr>
+        <w:t>- Cliente</w:t>
+      </w:r>
+      <w:r>
+        <w:rPr>
+          <w:rFonts w:ascii="Times New Roman" w:hAnsi="Times New Roman" w:cs="Times New Roman"/>
+          <w:sz w:val="24"/>
+          <w:szCs w:val="24"/>
+          <w:lang w:val="pt-PT"/>
+        </w:rPr>
+        <w:t xml:space="preserve"> Não Registado</w:t>
+      </w:r>
+    </w:p>
+    <w:p>
+      <w:pPr>
+        <w:spacing w:line="360" w:lineRule="auto"/>
+        <w:jc w:val="both"/>
+        <w:rPr>
+          <w:rFonts w:ascii="Times New Roman" w:hAnsi="Times New Roman" w:cs="Times New Roman"/>
+          <w:sz w:val="24"/>
+          <w:szCs w:val="24"/>
+          <w:u w:val="single"/>
+          <w:lang w:val="pt-PT"/>
+        </w:rPr>
+      </w:pPr>
+      <w:r>
+        <w:rPr>
+          <w:rFonts w:ascii="Times New Roman" w:hAnsi="Times New Roman" w:cs="Times New Roman"/>
+          <w:sz w:val="24"/>
+          <w:szCs w:val="24"/>
+          <w:u w:val="single"/>
+          <w:lang w:val="pt-PT"/>
+        </w:rPr>
+        <w:t>Partes interessadas e seus interesses</w:t>
+      </w:r>
+      <w:r>
+        <w:rPr>
+          <w:rFonts w:ascii="Times New Roman" w:hAnsi="Times New Roman" w:cs="Times New Roman"/>
+          <w:sz w:val="24"/>
+          <w:szCs w:val="24"/>
+          <w:u w:val="single"/>
+          <w:lang w:val="pt-PT"/>
+        </w:rPr>
+        <w:t>:</w:t>
+      </w:r>
+    </w:p>
+    <w:p>
+      <w:pPr>
+        <w:spacing w:line="360" w:lineRule="auto"/>
+        <w:ind w:firstLine="708"/>
+        <w:jc w:val="both"/>
+        <w:rPr>
+          <w:rFonts w:ascii="Times New Roman" w:hAnsi="Times New Roman" w:cs="Times New Roman"/>
+          <w:sz w:val="24"/>
+          <w:szCs w:val="24"/>
+          <w:lang w:val="pt-PT"/>
+        </w:rPr>
+      </w:pPr>
+      <w:r>
+        <w:rPr>
+          <w:rFonts w:ascii="Times New Roman" w:hAnsi="Times New Roman" w:cs="Times New Roman"/>
+          <w:sz w:val="24"/>
+          <w:szCs w:val="24"/>
+          <w:lang w:val="pt-PT"/>
+        </w:rPr>
+        <w:t>- Cliente</w:t>
+      </w:r>
+      <w:r>
+        <w:rPr>
+          <w:rFonts w:ascii="Times New Roman" w:hAnsi="Times New Roman" w:cs="Times New Roman"/>
+          <w:sz w:val="24"/>
+          <w:szCs w:val="24"/>
+          <w:lang w:val="pt-PT"/>
+        </w:rPr>
+        <w:t xml:space="preserve"> Não Registado: pretende regista</w:t>
+      </w:r>
+      <w:r>
+        <w:rPr>
+          <w:rFonts w:ascii="Times New Roman" w:hAnsi="Times New Roman" w:cs="Times New Roman"/>
+          <w:sz w:val="24"/>
+          <w:szCs w:val="24"/>
+          <w:lang w:val="pt-PT"/>
+        </w:rPr>
+        <w:t>r</w:t>
+      </w:r>
+      <w:r>
+        <w:rPr>
+          <w:rFonts w:ascii="Times New Roman" w:hAnsi="Times New Roman" w:cs="Times New Roman"/>
+          <w:sz w:val="24"/>
+          <w:szCs w:val="24"/>
+          <w:lang w:val="pt-PT"/>
+        </w:rPr>
+        <w:t xml:space="preserve"> a </w:t>
+      </w:r>
+      <w:r>
+        <w:rPr>
+          <w:rFonts w:ascii="Times New Roman" w:hAnsi="Times New Roman" w:cs="Times New Roman"/>
+          <w:sz w:val="24"/>
+          <w:szCs w:val="24"/>
+          <w:lang w:val="pt-PT"/>
+        </w:rPr>
+        <w:t>empresa</w:t>
+      </w:r>
+      <w:r>
+        <w:rPr>
+          <w:rFonts w:ascii="Times New Roman" w:hAnsi="Times New Roman" w:cs="Times New Roman"/>
+          <w:sz w:val="24"/>
+          <w:szCs w:val="24"/>
+          <w:lang w:val="pt-PT"/>
+        </w:rPr>
+        <w:t xml:space="preserve"> a que pertence para usufruir das funcionalidade</w:t>
+      </w:r>
+      <w:r>
+        <w:rPr>
+          <w:rFonts w:ascii="Times New Roman" w:hAnsi="Times New Roman" w:cs="Times New Roman"/>
+          <w:sz w:val="24"/>
+          <w:szCs w:val="24"/>
+          <w:lang w:val="pt-PT"/>
+        </w:rPr>
+        <w:t>s</w:t>
+      </w:r>
+      <w:r>
+        <w:rPr>
+          <w:rFonts w:ascii="Times New Roman" w:hAnsi="Times New Roman" w:cs="Times New Roman"/>
+          <w:sz w:val="24"/>
+          <w:szCs w:val="24"/>
+          <w:lang w:val="pt-PT"/>
+        </w:rPr>
+        <w:t xml:space="preserve"> </w:t>
+      </w:r>
+      <w:r>
+        <w:rPr>
+          <w:rFonts w:ascii="Times New Roman" w:hAnsi="Times New Roman" w:cs="Times New Roman"/>
+          <w:sz w:val="24"/>
+          <w:szCs w:val="24"/>
+          <w:lang w:val="pt-PT"/>
+        </w:rPr>
+        <w:t>da</w:t>
+      </w:r>
+      <w:r>
+        <w:rPr>
+          <w:rFonts w:ascii="Times New Roman" w:hAnsi="Times New Roman" w:cs="Times New Roman"/>
+          <w:sz w:val="24"/>
+          <w:szCs w:val="24"/>
+          <w:lang w:val="pt-PT"/>
+        </w:rPr>
+        <w:t xml:space="preserve"> </w:t>
+      </w:r>
+      <w:r>
+        <w:rPr>
+          <w:rFonts w:ascii="Times New Roman" w:hAnsi="Times New Roman" w:cs="Times New Roman"/>
+          <w:sz w:val="24"/>
+          <w:szCs w:val="24"/>
+          <w:lang w:val="pt-PT"/>
+        </w:rPr>
+        <w:t>API.Parque</w:t>
+      </w:r>
+      <w:r>
+        <w:rPr>
+          <w:rFonts w:ascii="Times New Roman" w:hAnsi="Times New Roman" w:cs="Times New Roman"/>
+          <w:sz w:val="24"/>
+          <w:szCs w:val="24"/>
+          <w:lang w:val="pt-PT"/>
+        </w:rPr>
+        <w:t>.</w:t>
+      </w:r>
+    </w:p>
+    <w:p>
+      <w:pPr>
+        <w:spacing w:line="360" w:lineRule="auto"/>
+        <w:ind w:firstLine="708"/>
+        <w:jc w:val="both"/>
+        <w:rPr>
+          <w:rFonts w:ascii="Times New Roman" w:hAnsi="Times New Roman" w:cs="Times New Roman"/>
+          <w:sz w:val="24"/>
+          <w:szCs w:val="24"/>
+          <w:lang w:val="pt-PT"/>
+        </w:rPr>
+      </w:pPr>
+      <w:r>
+        <w:rPr>
+          <w:rFonts w:ascii="Times New Roman" w:hAnsi="Times New Roman" w:cs="Times New Roman"/>
+          <w:sz w:val="24"/>
+          <w:szCs w:val="24"/>
+          <w:lang w:val="pt-PT"/>
+        </w:rPr>
+        <w:t>- API.Parque</w:t>
+      </w:r>
+      <w:r>
+        <w:rPr>
+          <w:rFonts w:ascii="Times New Roman" w:hAnsi="Times New Roman" w:cs="Times New Roman"/>
+          <w:sz w:val="24"/>
+          <w:szCs w:val="24"/>
+          <w:lang w:val="pt-PT"/>
+        </w:rPr>
+        <w:t xml:space="preserve">: pretende que a </w:t>
+      </w:r>
+      <w:r>
+        <w:rPr>
+          <w:rFonts w:ascii="Times New Roman" w:hAnsi="Times New Roman" w:cs="Times New Roman"/>
+          <w:sz w:val="24"/>
+          <w:szCs w:val="24"/>
+          <w:lang w:val="pt-PT"/>
+        </w:rPr>
+        <w:t>empresa</w:t>
+      </w:r>
+      <w:r>
+        <w:rPr>
+          <w:rFonts w:ascii="Times New Roman" w:hAnsi="Times New Roman" w:cs="Times New Roman"/>
+          <w:sz w:val="24"/>
+          <w:szCs w:val="24"/>
+          <w:lang w:val="pt-PT"/>
+        </w:rPr>
+        <w:t xml:space="preserve"> em causa se registe de modo usar a plataforma.</w:t>
+      </w:r>
+    </w:p>
+    <w:p>
+      <w:pPr>
+        <w:spacing w:line="360" w:lineRule="auto"/>
+        <w:ind w:firstLine="708"/>
+        <w:jc w:val="both"/>
+        <w:rPr>
+          <w:rFonts w:ascii="Times New Roman" w:hAnsi="Times New Roman" w:cs="Times New Roman"/>
+          <w:sz w:val="24"/>
+          <w:szCs w:val="24"/>
+          <w:lang w:val="pt-PT"/>
+        </w:rPr>
+      </w:pPr>
+    </w:p>
+    <w:p>
+      <w:pPr>
+        <w:spacing w:line="360" w:lineRule="auto"/>
+        <w:jc w:val="both"/>
+        <w:rPr>
+          <w:rFonts w:ascii="Times New Roman" w:hAnsi="Times New Roman" w:cs="Times New Roman"/>
+          <w:sz w:val="24"/>
+          <w:szCs w:val="24"/>
+          <w:u w:val="single"/>
+          <w:lang w:val="pt-PT"/>
+        </w:rPr>
+      </w:pPr>
+      <w:r>
+        <w:rPr>
+          <w:rFonts w:ascii="Times New Roman" w:hAnsi="Times New Roman" w:cs="Times New Roman"/>
+          <w:sz w:val="24"/>
+          <w:szCs w:val="24"/>
+          <w:u w:val="single"/>
+          <w:lang w:val="pt-PT"/>
+        </w:rPr>
+        <w:t>Cenário de sucesso principal (ou fluxo básico)</w:t>
+      </w:r>
+    </w:p>
+    <w:p>
+      <w:pPr>
+        <w:spacing w:line="360" w:lineRule="auto"/>
+        <w:ind w:firstLine="708"/>
+        <w:jc w:val="both"/>
+        <w:rPr>
+          <w:rFonts w:ascii="Times New Roman" w:hAnsi="Times New Roman" w:cs="Times New Roman"/>
+          <w:sz w:val="24"/>
+          <w:szCs w:val="24"/>
+          <w:lang w:val="pt-PT"/>
+        </w:rPr>
+      </w:pPr>
+      <w:r>
+        <w:rPr>
+          <w:rFonts w:ascii="Times New Roman" w:hAnsi="Times New Roman" w:cs="Times New Roman"/>
+          <w:sz w:val="24"/>
+          <w:szCs w:val="24"/>
+          <w:lang w:val="pt-PT"/>
+        </w:rPr>
+        <w:t xml:space="preserve">- </w:t>
+      </w:r>
+      <w:r>
+        <w:rPr>
+          <w:rFonts w:ascii="Times New Roman" w:hAnsi="Times New Roman" w:cs="Times New Roman"/>
+          <w:sz w:val="24"/>
+          <w:szCs w:val="24"/>
+          <w:lang w:val="pt-PT"/>
+        </w:rPr>
+        <w:t xml:space="preserve">O </w:t>
+      </w:r>
+      <w:r>
+        <w:rPr>
+          <w:rFonts w:ascii="Times New Roman" w:hAnsi="Times New Roman" w:cs="Times New Roman"/>
+          <w:sz w:val="24"/>
+          <w:szCs w:val="24"/>
+          <w:lang w:val="pt-PT"/>
+        </w:rPr>
+        <w:t>cliente</w:t>
+      </w:r>
+      <w:r>
+        <w:rPr>
+          <w:rFonts w:ascii="Times New Roman" w:hAnsi="Times New Roman" w:cs="Times New Roman"/>
+          <w:sz w:val="24"/>
+          <w:szCs w:val="24"/>
+          <w:lang w:val="pt-PT"/>
+        </w:rPr>
+        <w:t xml:space="preserve"> não registado inicia o registo de uma </w:t>
+      </w:r>
+      <w:r>
+        <w:rPr>
+          <w:rFonts w:ascii="Times New Roman" w:hAnsi="Times New Roman" w:cs="Times New Roman"/>
+          <w:sz w:val="24"/>
+          <w:szCs w:val="24"/>
+          <w:lang w:val="pt-PT"/>
+        </w:rPr>
+        <w:t>empresa</w:t>
+      </w:r>
+      <w:r>
+        <w:rPr>
+          <w:rFonts w:ascii="Times New Roman" w:hAnsi="Times New Roman" w:cs="Times New Roman"/>
+          <w:sz w:val="24"/>
+          <w:szCs w:val="24"/>
+          <w:lang w:val="pt-PT"/>
+        </w:rPr>
+        <w:t>.</w:t>
+      </w:r>
+    </w:p>
+    <w:p>
+      <w:pPr>
+        <w:spacing w:line="360" w:lineRule="auto"/>
+        <w:ind w:firstLine="708"/>
+        <w:jc w:val="both"/>
+        <w:rPr>
+          <w:rFonts w:ascii="Times New Roman" w:hAnsi="Times New Roman" w:cs="Times New Roman"/>
+          <w:sz w:val="24"/>
+          <w:szCs w:val="24"/>
+          <w:lang w:val="pt-PT"/>
+        </w:rPr>
+      </w:pPr>
+      <w:r>
+        <w:rPr>
+          <w:rFonts w:ascii="Times New Roman" w:hAnsi="Times New Roman" w:cs="Times New Roman"/>
+          <w:sz w:val="24"/>
+          <w:szCs w:val="24"/>
+          <w:lang w:val="pt-PT"/>
+        </w:rPr>
+        <w:t xml:space="preserve">- A API.Parque </w:t>
+      </w:r>
+      <w:r>
+        <w:rPr>
+          <w:rFonts w:ascii="Times New Roman" w:hAnsi="Times New Roman" w:cs="Times New Roman"/>
+          <w:sz w:val="24"/>
+          <w:szCs w:val="24"/>
+          <w:lang w:val="pt-PT"/>
+        </w:rPr>
+        <w:t xml:space="preserve">solicita os dados necessários sobre a </w:t>
+      </w:r>
+      <w:r>
+        <w:rPr>
+          <w:rFonts w:ascii="Times New Roman" w:hAnsi="Times New Roman" w:cs="Times New Roman"/>
+          <w:sz w:val="24"/>
+          <w:szCs w:val="24"/>
+          <w:lang w:val="pt-PT"/>
+        </w:rPr>
+        <w:t xml:space="preserve">empresa </w:t>
+      </w:r>
+      <w:r>
+        <w:rPr>
+          <w:rFonts w:ascii="Times New Roman" w:hAnsi="Times New Roman" w:cs="Times New Roman"/>
+          <w:sz w:val="24"/>
+          <w:szCs w:val="24"/>
+          <w:lang w:val="pt-PT"/>
+        </w:rPr>
+        <w:t xml:space="preserve">(nome da </w:t>
+      </w:r>
+      <w:r>
+        <w:rPr>
+          <w:rFonts w:ascii="Times New Roman" w:hAnsi="Times New Roman" w:cs="Times New Roman"/>
+          <w:sz w:val="24"/>
+          <w:szCs w:val="24"/>
+          <w:lang w:val="pt-PT"/>
+        </w:rPr>
+        <w:t xml:space="preserve">empresa e </w:t>
+      </w:r>
+      <w:r>
+        <w:rPr>
+          <w:rFonts w:ascii="Times New Roman" w:hAnsi="Times New Roman" w:cs="Times New Roman"/>
+          <w:sz w:val="24"/>
+          <w:szCs w:val="24"/>
+          <w:lang w:val="pt-PT"/>
+        </w:rPr>
+        <w:t>NIF</w:t>
+      </w:r>
+      <w:r>
+        <w:rPr>
+          <w:rFonts w:ascii="Times New Roman" w:hAnsi="Times New Roman" w:cs="Times New Roman"/>
+          <w:sz w:val="24"/>
+          <w:szCs w:val="24"/>
+          <w:lang w:val="pt-PT"/>
+        </w:rPr>
+        <w:t>)</w:t>
+      </w:r>
+      <w:r>
+        <w:rPr>
+          <w:rFonts w:ascii="Times New Roman" w:hAnsi="Times New Roman" w:cs="Times New Roman"/>
+          <w:sz w:val="24"/>
+          <w:szCs w:val="24"/>
+          <w:lang w:val="pt-PT"/>
+        </w:rPr>
+        <w:t>.</w:t>
+      </w:r>
+    </w:p>
+    <w:p>
+      <w:pPr>
+        <w:spacing w:line="360" w:lineRule="auto"/>
+        <w:ind w:firstLine="708"/>
+        <w:jc w:val="both"/>
+        <w:rPr>
+          <w:rFonts w:ascii="Times New Roman" w:hAnsi="Times New Roman" w:cs="Times New Roman"/>
+          <w:sz w:val="24"/>
+          <w:szCs w:val="24"/>
+          <w:lang w:val="pt-PT"/>
+        </w:rPr>
+      </w:pPr>
+      <w:r>
+        <w:rPr>
+          <w:rFonts w:ascii="Times New Roman" w:hAnsi="Times New Roman" w:cs="Times New Roman"/>
+          <w:sz w:val="24"/>
+          <w:szCs w:val="24"/>
+          <w:lang w:val="pt-PT"/>
+        </w:rPr>
+        <w:t xml:space="preserve">- </w:t>
+      </w:r>
+      <w:r>
+        <w:rPr>
+          <w:rFonts w:ascii="Times New Roman" w:hAnsi="Times New Roman" w:cs="Times New Roman"/>
+          <w:sz w:val="24"/>
+          <w:szCs w:val="24"/>
+          <w:lang w:val="pt-PT"/>
+        </w:rPr>
+        <w:t xml:space="preserve">O </w:t>
+      </w:r>
+      <w:r>
+        <w:rPr>
+          <w:rFonts w:ascii="Times New Roman" w:hAnsi="Times New Roman" w:cs="Times New Roman"/>
+          <w:sz w:val="24"/>
+          <w:szCs w:val="24"/>
+          <w:lang w:val="pt-PT"/>
+        </w:rPr>
+        <w:t>cliente</w:t>
+      </w:r>
+      <w:r>
+        <w:rPr>
+          <w:rFonts w:ascii="Times New Roman" w:hAnsi="Times New Roman" w:cs="Times New Roman"/>
+          <w:sz w:val="24"/>
+          <w:szCs w:val="24"/>
+          <w:lang w:val="pt-PT"/>
+        </w:rPr>
+        <w:t xml:space="preserve"> não registado introduz os dados solicitados.</w:t>
+      </w:r>
+    </w:p>
+    <w:p>
+      <w:pPr>
+        <w:spacing w:line="360" w:lineRule="auto"/>
+        <w:ind w:firstLine="708"/>
+        <w:jc w:val="both"/>
+        <w:rPr>
+          <w:rFonts w:ascii="Times New Roman" w:hAnsi="Times New Roman" w:cs="Times New Roman"/>
+          <w:sz w:val="24"/>
+          <w:szCs w:val="24"/>
+          <w:lang w:val="pt-PT"/>
+        </w:rPr>
+      </w:pPr>
+      <w:r>
+        <w:rPr>
+          <w:rFonts w:ascii="Times New Roman" w:hAnsi="Times New Roman" w:cs="Times New Roman"/>
+          <w:sz w:val="24"/>
+          <w:szCs w:val="24"/>
+          <w:lang w:val="pt-PT"/>
+        </w:rPr>
+        <w:t xml:space="preserve">- </w:t>
+      </w:r>
+      <w:r>
+        <w:rPr>
+          <w:rFonts w:ascii="Times New Roman" w:hAnsi="Times New Roman" w:cs="Times New Roman"/>
+          <w:sz w:val="24"/>
+          <w:szCs w:val="24"/>
+          <w:lang w:val="pt-PT"/>
+        </w:rPr>
+        <w:t>A API.Parque</w:t>
+      </w:r>
+      <w:r>
+        <w:rPr>
+          <w:rFonts w:ascii="Times New Roman" w:hAnsi="Times New Roman" w:cs="Times New Roman"/>
+          <w:sz w:val="24"/>
+          <w:szCs w:val="24"/>
+          <w:lang w:val="pt-PT"/>
+        </w:rPr>
+        <w:t xml:space="preserve"> regista os dados da </w:t>
+      </w:r>
+      <w:r>
+        <w:rPr>
+          <w:rFonts w:ascii="Times New Roman" w:hAnsi="Times New Roman" w:cs="Times New Roman"/>
+          <w:sz w:val="24"/>
+          <w:szCs w:val="24"/>
+          <w:lang w:val="pt-PT"/>
+        </w:rPr>
+        <w:t>empresa</w:t>
+      </w:r>
+      <w:r>
+        <w:rPr>
+          <w:rFonts w:ascii="Times New Roman" w:hAnsi="Times New Roman" w:cs="Times New Roman"/>
+          <w:sz w:val="24"/>
+          <w:szCs w:val="24"/>
+          <w:lang w:val="pt-PT"/>
+        </w:rPr>
+        <w:t>, torna</w:t>
+      </w:r>
+      <w:r>
+        <w:rPr>
+          <w:rFonts w:ascii="Times New Roman" w:hAnsi="Times New Roman" w:cs="Times New Roman"/>
+          <w:sz w:val="24"/>
+          <w:szCs w:val="24"/>
+          <w:lang w:val="pt-PT"/>
+        </w:rPr>
+        <w:t>-a</w:t>
+      </w:r>
+      <w:r>
+        <w:rPr>
+          <w:rFonts w:ascii="Times New Roman" w:hAnsi="Times New Roman" w:cs="Times New Roman"/>
+          <w:sz w:val="24"/>
+          <w:szCs w:val="24"/>
+          <w:lang w:val="pt-PT"/>
+        </w:rPr>
+        <w:t xml:space="preserve"> </w:t>
+      </w:r>
+      <w:r>
+        <w:rPr>
+          <w:rFonts w:ascii="Times New Roman" w:hAnsi="Times New Roman" w:cs="Times New Roman"/>
+          <w:sz w:val="24"/>
+          <w:szCs w:val="24"/>
+          <w:lang w:val="pt-PT"/>
+        </w:rPr>
+        <w:t>n</w:t>
+      </w:r>
+      <w:r>
+        <w:rPr>
+          <w:rFonts w:ascii="Times New Roman" w:hAnsi="Times New Roman" w:cs="Times New Roman"/>
+          <w:sz w:val="24"/>
+          <w:szCs w:val="24"/>
+          <w:lang w:val="pt-PT"/>
+        </w:rPr>
+        <w:t>um utilizador registado, e informa do sucesso da operação.</w:t>
+      </w:r>
+    </w:p>
+    <w:p>
+      <w:pPr>
+        <w:spacing w:line="360" w:lineRule="auto"/>
+        <w:ind w:firstLine="708"/>
+        <w:jc w:val="both"/>
+        <w:rPr>
+          <w:rFonts w:ascii="Times New Roman" w:hAnsi="Times New Roman" w:cs="Times New Roman"/>
+          <w:sz w:val="24"/>
+          <w:szCs w:val="24"/>
+          <w:lang w:val="pt-PT"/>
+        </w:rPr>
+      </w:pPr>
+    </w:p>
+    <w:p>
+      <w:pPr>
+        <w:spacing w:line="360" w:lineRule="auto"/>
+        <w:jc w:val="both"/>
+        <w:rPr>
+          <w:rFonts w:ascii="Times New Roman" w:hAnsi="Times New Roman" w:cs="Times New Roman"/>
+          <w:sz w:val="24"/>
+          <w:szCs w:val="24"/>
+          <w:u w:val="single"/>
+          <w:lang w:val="pt-PT"/>
+        </w:rPr>
+      </w:pPr>
+      <w:r>
+        <w:rPr>
+          <w:rFonts w:ascii="Times New Roman" w:hAnsi="Times New Roman" w:cs="Times New Roman"/>
+          <w:sz w:val="24"/>
+          <w:szCs w:val="24"/>
+          <w:u w:val="single"/>
+          <w:lang w:val="pt-PT"/>
+        </w:rPr>
+        <w:t>Extensões (ou fluxos alternativos)</w:t>
+      </w:r>
+    </w:p>
+    <w:p>
+      <w:pPr>
+        <w:spacing w:line="360" w:lineRule="auto"/>
+        <w:ind w:left="360"/>
+        <w:jc w:val="both"/>
+        <w:rPr>
+          <w:rFonts w:ascii="Times New Roman" w:hAnsi="Times New Roman" w:cs="Times New Roman"/>
+          <w:sz w:val="24"/>
+          <w:szCs w:val="24"/>
+          <w:lang w:val="pt-PT"/>
+        </w:rPr>
+      </w:pPr>
+      <w:r>
+        <w:rPr>
+          <w:rFonts w:ascii="Times New Roman" w:hAnsi="Times New Roman" w:cs="Times New Roman"/>
+          <w:sz w:val="24"/>
+          <w:szCs w:val="24"/>
+          <w:lang w:val="pt-PT"/>
+        </w:rPr>
+        <w:t xml:space="preserve">- </w:t>
+      </w:r>
+      <w:r>
+        <w:rPr>
+          <w:rFonts w:ascii="Times New Roman" w:hAnsi="Times New Roman" w:cs="Times New Roman"/>
+          <w:sz w:val="24"/>
+          <w:szCs w:val="24"/>
+          <w:lang w:val="pt-PT"/>
+        </w:rPr>
+        <w:t xml:space="preserve">O </w:t>
+      </w:r>
+      <w:r>
+        <w:rPr>
+          <w:rFonts w:ascii="Times New Roman" w:hAnsi="Times New Roman" w:cs="Times New Roman"/>
+          <w:sz w:val="24"/>
+          <w:szCs w:val="24"/>
+          <w:lang w:val="pt-PT"/>
+        </w:rPr>
+        <w:t xml:space="preserve">cliente </w:t>
+      </w:r>
+      <w:r>
+        <w:rPr>
+          <w:rFonts w:ascii="Times New Roman" w:hAnsi="Times New Roman" w:cs="Times New Roman"/>
+          <w:sz w:val="24"/>
+          <w:szCs w:val="24"/>
+          <w:lang w:val="pt-PT"/>
+        </w:rPr>
+        <w:t>não registado solicita o cancelamento d</w:t>
+      </w:r>
+      <w:r>
+        <w:rPr>
+          <w:rFonts w:ascii="Times New Roman" w:hAnsi="Times New Roman" w:cs="Times New Roman"/>
+          <w:sz w:val="24"/>
+          <w:szCs w:val="24"/>
+          <w:lang w:val="pt-PT"/>
+        </w:rPr>
+        <w:t>o</w:t>
+      </w:r>
+      <w:r>
+        <w:rPr>
+          <w:rFonts w:ascii="Times New Roman" w:hAnsi="Times New Roman" w:cs="Times New Roman"/>
+          <w:sz w:val="24"/>
+          <w:szCs w:val="24"/>
+          <w:lang w:val="pt-PT"/>
+        </w:rPr>
+        <w:t xml:space="preserve"> registo.</w:t>
+      </w:r>
+      <w:r>
+        <w:rPr>
+          <w:rFonts w:ascii="Times New Roman" w:hAnsi="Times New Roman" w:cs="Times New Roman"/>
+          <w:sz w:val="24"/>
+          <w:szCs w:val="24"/>
+          <w:lang w:val="pt-PT"/>
+        </w:rPr>
+        <w:t xml:space="preserve"> </w:t>
+      </w:r>
+      <w:r>
+        <w:rPr>
+          <w:rFonts w:ascii="Times New Roman" w:hAnsi="Times New Roman" w:cs="Times New Roman"/>
+          <w:sz w:val="24"/>
+          <w:szCs w:val="24"/>
+          <w:lang w:val="pt-PT"/>
+        </w:rPr>
+        <w:t>O caso de uso termina.</w:t>
+      </w:r>
+    </w:p>
+    <w:p>
+      <w:pPr>
+        <w:spacing w:line="360" w:lineRule="auto"/>
+        <w:ind w:firstLine="360"/>
+        <w:jc w:val="both"/>
+        <w:rPr>
+          <w:rFonts w:ascii="Times New Roman" w:hAnsi="Times New Roman" w:cs="Times New Roman"/>
+          <w:sz w:val="24"/>
+          <w:szCs w:val="24"/>
+          <w:lang w:val="pt-PT"/>
+        </w:rPr>
+      </w:pPr>
+      <w:r>
+        <w:rPr>
+          <w:rFonts w:ascii="Times New Roman" w:hAnsi="Times New Roman" w:cs="Times New Roman"/>
+          <w:sz w:val="24"/>
+          <w:szCs w:val="24"/>
+          <w:lang w:val="pt-PT"/>
+        </w:rPr>
+        <w:lastRenderedPageBreak/>
+        <w:t xml:space="preserve">- </w:t>
+      </w:r>
+      <w:r>
+        <w:rPr>
+          <w:rFonts w:ascii="Times New Roman" w:hAnsi="Times New Roman" w:cs="Times New Roman"/>
+          <w:sz w:val="24"/>
+          <w:szCs w:val="24"/>
+          <w:lang w:val="pt-PT"/>
+        </w:rPr>
+        <w:t>Dados mínimos obrigatórios em falta. A API.Parque informa o cliente quais os dados em falta e permite a sua introdução</w:t>
+      </w:r>
+      <w:r>
+        <w:rPr>
+          <w:rFonts w:ascii="Times New Roman" w:hAnsi="Times New Roman" w:cs="Times New Roman"/>
+          <w:sz w:val="24"/>
+          <w:szCs w:val="24"/>
+          <w:lang w:val="pt-PT"/>
+        </w:rPr>
+        <w:t>.</w:t>
+      </w:r>
+    </w:p>
+    <w:p>
+      <w:pPr>
+        <w:spacing w:line="360" w:lineRule="auto"/>
+        <w:ind w:firstLine="360"/>
+        <w:jc w:val="both"/>
+        <w:rPr>
+          <w:rFonts w:ascii="Times New Roman" w:hAnsi="Times New Roman" w:cs="Times New Roman"/>
+          <w:sz w:val="24"/>
+          <w:szCs w:val="24"/>
+          <w:lang w:val="pt-PT"/>
+        </w:rPr>
+      </w:pPr>
+      <w:r>
+        <w:rPr>
+          <w:rFonts w:ascii="Times New Roman" w:hAnsi="Times New Roman" w:cs="Times New Roman"/>
+          <w:sz w:val="24"/>
+          <w:szCs w:val="24"/>
+          <w:lang w:val="pt-PT"/>
+        </w:rPr>
+        <w:t xml:space="preserve"> - </w:t>
+      </w:r>
+      <w:r>
+        <w:rPr>
+          <w:rFonts w:ascii="Times New Roman" w:hAnsi="Times New Roman" w:cs="Times New Roman"/>
+          <w:sz w:val="24"/>
+          <w:szCs w:val="24"/>
+          <w:lang w:val="pt-PT"/>
+        </w:rPr>
+        <w:t xml:space="preserve">A API.Parque deteta que o NIF introduzido já existe no sistema. </w:t>
+      </w:r>
+      <w:r>
+        <w:rPr>
+          <w:rFonts w:ascii="Times New Roman" w:hAnsi="Times New Roman" w:cs="Times New Roman"/>
+          <w:sz w:val="24"/>
+          <w:szCs w:val="24"/>
+          <w:lang w:val="pt-PT"/>
+        </w:rPr>
+        <w:t xml:space="preserve">A API.Parque </w:t>
+      </w:r>
+      <w:r>
+        <w:rPr>
+          <w:rFonts w:ascii="Times New Roman" w:hAnsi="Times New Roman" w:cs="Times New Roman"/>
+          <w:sz w:val="24"/>
+          <w:szCs w:val="24"/>
+          <w:lang w:val="pt-PT"/>
+        </w:rPr>
+        <w:t>alerta o cliente não registado para o facto e permite a alteração</w:t>
+      </w:r>
+      <w:r>
+        <w:rPr>
+          <w:rFonts w:ascii="Times New Roman" w:hAnsi="Times New Roman" w:cs="Times New Roman"/>
+          <w:sz w:val="24"/>
+          <w:szCs w:val="24"/>
+          <w:lang w:val="pt-PT"/>
+        </w:rPr>
+        <w:t xml:space="preserve"> do mesmo</w:t>
+      </w:r>
+      <w:r>
+        <w:rPr>
+          <w:rFonts w:ascii="Times New Roman" w:hAnsi="Times New Roman" w:cs="Times New Roman"/>
+          <w:sz w:val="24"/>
+          <w:szCs w:val="24"/>
+          <w:lang w:val="pt-PT"/>
+        </w:rPr>
+        <w:t>.</w:t>
       </w:r>
     </w:p>
     <w:sectPr>
@@ -358,8 +1232,105 @@
 </w:document>
 </file>
 
+<file path=word/numbering.xml><?xml version="1.0" encoding="utf-8"?>
+<w:numbering xmlns:wpc="http://schemas.microsoft.com/office/word/2010/wordprocessingCanvas" xmlns:cx="http://schemas.microsoft.com/office/drawing/2014/chartex" xmlns:cx1="http://schemas.microsoft.com/office/drawing/2015/9/8/chartex" xmlns:cx2="http://schemas.microsoft.com/office/drawing/2015/10/21/chartex" xmlns:cx3="http://schemas.microsoft.com/office/drawing/2016/5/9/chartex" xmlns:cx4="http://schemas.microsoft.com/office/drawing/2016/5/10/chartex" xmlns:cx5="http://schemas.microsoft.com/office/drawing/2016/5/11/chartex" xmlns:cx6="http://schemas.microsoft.com/office/drawing/2016/5/12/chartex" xmlns:cx7="http://schemas.microsoft.com/office/drawing/2016/5/13/chartex" xmlns:cx8="http://schemas.microsoft.com/office/drawing/2016/5/14/chartex" xmlns:mc="http://schemas.openxmlformats.org/markup-compatibility/2006" xmlns:aink="http://schemas.microsoft.com/office/drawing/2016/ink" xmlns:am3d="http://schemas.microsoft.com/office/drawing/2017/model3d" xmlns:o="urn:schemas-microsoft-com:office:office" xmlns:r="http://schemas.openxmlformats.org/officeDocument/2006/relationships" xmlns:m="http://schemas.openxmlformats.org/officeDocument/2006/math" xmlns:v="urn:schemas-microsoft-com:vml" xmlns:wp14="http://schemas.microsoft.com/office/word/2010/wordprocessingDrawing" xmlns:wp="http://schemas.openxmlformats.org/drawingml/2006/wordprocessingDrawing" xmlns:w10="urn:schemas-microsoft-com:office:word" xmlns:w="http://schemas.openxmlformats.org/wordprocessingml/2006/main" xmlns:w14="http://schemas.microsoft.com/office/word/2010/wordml" xmlns:w15="http://schemas.microsoft.com/office/word/2012/wordml" xmlns:w16cex="http://schemas.microsoft.com/office/word/2018/wordml/cex" xmlns:w16cid="http://schemas.microsoft.com/office/word/2016/wordml/cid" xmlns:w16="http://schemas.microsoft.com/office/word/2018/wordml" xmlns:w16se="http://schemas.microsoft.com/office/word/2015/wordml/symex" xmlns:wpg="http://schemas.microsoft.com/office/word/2010/wordprocessingGroup" xmlns:wpi="http://schemas.microsoft.com/office/word/2010/wordprocessingInk" xmlns:wne="http://schemas.microsoft.com/office/word/2006/wordml" xmlns:wps="http://schemas.microsoft.com/office/word/2010/wordprocessingShape" mc:Ignorable="w14 w15 w16se w16cid w16 w16cex wp14">
+  <w:abstractNum w:abstractNumId="0" w15:restartNumberingAfterBreak="0">
+    <w:nsid w:val="31110909"/>
+    <w:multiLevelType w:val="hybridMultilevel"/>
+    <w:tmpl w:val="FD10EAC2"/>
+    <w:lvl w:ilvl="0" w:tplc="08090011">
+      <w:start w:val="1"/>
+      <w:numFmt w:val="decimal"/>
+      <w:lvlText w:val="%1)"/>
+      <w:lvlJc w:val="left"/>
+      <w:pPr>
+        <w:ind w:left="720" w:hanging="360"/>
+      </w:pPr>
+      <w:rPr>
+        <w:rFonts w:hint="default"/>
+      </w:rPr>
+    </w:lvl>
+    <w:lvl w:ilvl="1" w:tplc="08090019" w:tentative="1">
+      <w:start w:val="1"/>
+      <w:numFmt w:val="lowerLetter"/>
+      <w:lvlText w:val="%2."/>
+      <w:lvlJc w:val="left"/>
+      <w:pPr>
+        <w:ind w:left="1440" w:hanging="360"/>
+      </w:pPr>
+    </w:lvl>
+    <w:lvl w:ilvl="2" w:tplc="0809001B" w:tentative="1">
+      <w:start w:val="1"/>
+      <w:numFmt w:val="lowerRoman"/>
+      <w:lvlText w:val="%3."/>
+      <w:lvlJc w:val="right"/>
+      <w:pPr>
+        <w:ind w:left="2160" w:hanging="180"/>
+      </w:pPr>
+    </w:lvl>
+    <w:lvl w:ilvl="3" w:tplc="0809000F" w:tentative="1">
+      <w:start w:val="1"/>
+      <w:numFmt w:val="decimal"/>
+      <w:lvlText w:val="%4."/>
+      <w:lvlJc w:val="left"/>
+      <w:pPr>
+        <w:ind w:left="2880" w:hanging="360"/>
+      </w:pPr>
+    </w:lvl>
+    <w:lvl w:ilvl="4" w:tplc="08090019" w:tentative="1">
+      <w:start w:val="1"/>
+      <w:numFmt w:val="lowerLetter"/>
+      <w:lvlText w:val="%5."/>
+      <w:lvlJc w:val="left"/>
+      <w:pPr>
+        <w:ind w:left="3600" w:hanging="360"/>
+      </w:pPr>
+    </w:lvl>
+    <w:lvl w:ilvl="5" w:tplc="0809001B" w:tentative="1">
+      <w:start w:val="1"/>
+      <w:numFmt w:val="lowerRoman"/>
+      <w:lvlText w:val="%6."/>
+      <w:lvlJc w:val="right"/>
+      <w:pPr>
+        <w:ind w:left="4320" w:hanging="180"/>
+      </w:pPr>
+    </w:lvl>
+    <w:lvl w:ilvl="6" w:tplc="0809000F" w:tentative="1">
+      <w:start w:val="1"/>
+      <w:numFmt w:val="decimal"/>
+      <w:lvlText w:val="%7."/>
+      <w:lvlJc w:val="left"/>
+      <w:pPr>
+        <w:ind w:left="5040" w:hanging="360"/>
+      </w:pPr>
+    </w:lvl>
+    <w:lvl w:ilvl="7" w:tplc="08090019" w:tentative="1">
+      <w:start w:val="1"/>
+      <w:numFmt w:val="lowerLetter"/>
+      <w:lvlText w:val="%8."/>
+      <w:lvlJc w:val="left"/>
+      <w:pPr>
+        <w:ind w:left="5760" w:hanging="360"/>
+      </w:pPr>
+    </w:lvl>
+    <w:lvl w:ilvl="8" w:tplc="0809001B" w:tentative="1">
+      <w:start w:val="1"/>
+      <w:numFmt w:val="lowerRoman"/>
+      <w:lvlText w:val="%9."/>
+      <w:lvlJc w:val="right"/>
+      <w:pPr>
+        <w:ind w:left="6480" w:hanging="180"/>
+      </w:pPr>
+    </w:lvl>
+  </w:abstractNum>
+  <w:num w:numId="1">
+    <w:abstractNumId w:val="0"/>
+  </w:num>
+</w:numbering>
+</file>
+
 <file path=word/styles.xml><?xml version="1.0" encoding="utf-8"?>
-<w:styles xmlns:mc="http://schemas.openxmlformats.org/markup-compatibility/2006" xmlns:r="http://schemas.openxmlformats.org/officeDocument/2006/relationships" xmlns:w="http://schemas.openxmlformats.org/wordprocessingml/2006/main" xmlns:w14="http://schemas.microsoft.com/office/word/2010/wordml" xmlns:w15="http://schemas.microsoft.com/office/word/2012/wordml" xmlns:w16cid="http://schemas.microsoft.com/office/word/2016/wordml/cid" xmlns:w16se="http://schemas.microsoft.com/office/word/2015/wordml/symex" mc:Ignorable="w14 w15 w16se w16cid">
+<w:styles xmlns:mc="http://schemas.openxmlformats.org/markup-compatibility/2006" xmlns:r="http://schemas.openxmlformats.org/officeDocument/2006/relationships" xmlns:w="http://schemas.openxmlformats.org/wordprocessingml/2006/main" xmlns:w14="http://schemas.microsoft.com/office/word/2010/wordml" xmlns:w15="http://schemas.microsoft.com/office/word/2012/wordml" xmlns:w16cex="http://schemas.microsoft.com/office/word/2018/wordml/cex" xmlns:w16cid="http://schemas.microsoft.com/office/word/2016/wordml/cid" xmlns:w16="http://schemas.microsoft.com/office/word/2018/wordml" xmlns:w16se="http://schemas.microsoft.com/office/word/2015/wordml/symex" mc:Ignorable="w14 w15 w16se w16cid w16 w16cex">
   <w:docDefaults>
     <w:rPrDefault>
       <w:rPr>
@@ -787,6 +1758,17 @@
     <w:semiHidden/>
     <w:unhideWhenUsed/>
   </w:style>
+  <w:style w:type="paragraph" w:styleId="ListParagraph">
+    <w:name w:val="List Paragraph"/>
+    <w:basedOn w:val="Normal"/>
+    <w:uiPriority w:val="34"/>
+    <w:qFormat/>
+    <w:rsid w:val="00DB15FF"/>
+    <w:pPr>
+      <w:ind w:left="720"/>
+      <w:contextualSpacing/>
+    </w:pPr>
+  </w:style>
 </w:styles>
 </file>
 

</xml_diff>